<commit_message>
Updated details around Trusted Connections not being supported
</commit_message>
<xml_diff>
--- a/man/ETL-CDMBuilder.docx
+++ b/man/ETL-CDMBuilder.docx
@@ -26,8 +26,6 @@
     <w:p/>
     <w:p/>
     <w:p/>
-    <w:p/>
-    <w:p/>
     <w:p>
       <w:pPr>
         <w:jc w:val="center"/>
@@ -41,8 +39,32 @@
         <w:jc w:val="center"/>
       </w:pPr>
       <w:r>
-        <w:t>September 15, 2016</w:t>
-      </w:r>
+        <w:t>September 26</w:t>
+      </w:r>
+      <w:r>
+        <w:t>, 2016</w:t>
+      </w:r>
+    </w:p>
+    <w:p>
+      <w:pPr>
+        <w:jc w:val="center"/>
+      </w:pPr>
+      <w:r>
+        <w:t>Author:</w:t>
+      </w:r>
+    </w:p>
+    <w:p>
+      <w:pPr>
+        <w:jc w:val="center"/>
+      </w:pPr>
+      <w:r>
+        <w:t>Janssen Pharmaceutical Research &amp; Development, LLC</w:t>
+      </w:r>
+    </w:p>
+    <w:p>
+      <w:pPr>
+        <w:jc w:val="center"/>
+      </w:pPr>
     </w:p>
     <w:p>
       <w:pPr>
@@ -103,17 +125,6 @@
       </w:r>
     </w:p>
     <w:p/>
-    <w:p>
-      <w:r>
-        <w:lastRenderedPageBreak/>
-        <w:t>Authors</w:t>
-      </w:r>
-    </w:p>
-    <w:p>
-      <w:r>
-        <w:t>Janssen Pharmaceutical Research &amp; Development, LLC</w:t>
-      </w:r>
-    </w:p>
     <w:p>
       <w:r>
         <w:br w:type="page"/>
@@ -1251,6 +1262,27 @@
     <w:p>
       <w:pPr>
         <w:pStyle w:val="ListParagraph"/>
+        <w:ind w:left="360"/>
+      </w:pPr>
+    </w:p>
+    <w:p>
+      <w:pPr>
+        <w:pStyle w:val="ListParagraph"/>
+        <w:ind w:left="360"/>
+        <w:rPr>
+          <w:b/>
+        </w:rPr>
+      </w:pPr>
+      <w:r>
+        <w:rPr>
+          <w:b/>
+        </w:rPr>
+        <w:t xml:space="preserve">For SQL Server, Trusted Connections via Windows Authentication are not supported. </w:t>
+      </w:r>
+    </w:p>
+    <w:p>
+      <w:pPr>
+        <w:pStyle w:val="ListParagraph"/>
       </w:pPr>
     </w:p>
     <w:tbl>
@@ -1619,8 +1651,6 @@
           <w:numId w:val="3"/>
         </w:numPr>
       </w:pPr>
-      <w:bookmarkStart w:id="7" w:name="_GoBack"/>
-      <w:bookmarkEnd w:id="7"/>
       <w:r>
         <w:t>T</w:t>
       </w:r>
@@ -1703,7 +1733,12 @@
         </w:rPr>
       </w:pPr>
       <w:r>
-        <w:t>It has been observed that a server with a 24-core CPU and 256 GB RAM should invoke 10 processes for optimal performance. Similarly, for a workstation with a 2-core CPU and 12 GB RAM, 3-4 processes was the best choice.</w:t>
+        <w:t>It has been observed that a server with a 24-core CPU and 256 GB RAM should invoke 10 processes for optimal performance. Similarly, for a workstation with a 2-core CPU and 12 GB RAM, 3-4 pr</w:t>
+      </w:r>
+      <w:bookmarkStart w:id="7" w:name="_GoBack"/>
+      <w:bookmarkEnd w:id="7"/>
+      <w:r>
+        <w:t>ocesses was the best choice.</w:t>
       </w:r>
       <w:r>
         <w:t xml:space="preserve"> Using these examples, you should determine the number of processes that fit best with your hardware configuration.</w:t>
@@ -1920,7 +1955,7 @@
           <w:rPr>
             <w:noProof/>
           </w:rPr>
-          <w:t>8</w:t>
+          <w:t>6</w:t>
         </w:r>
         <w:r>
           <w:rPr>
@@ -4576,7 +4611,7 @@
 </file>
 
 <file path=customXml/itemProps1.xml><?xml version="1.0" encoding="utf-8"?>
-<ds:datastoreItem xmlns:ds="http://schemas.openxmlformats.org/officeDocument/2006/customXml" ds:itemID="{38BDC9EC-8DBD-45E6-B438-AD3451165EEE}">
+<ds:datastoreItem xmlns:ds="http://schemas.openxmlformats.org/officeDocument/2006/customXml" ds:itemID="{D3144714-A411-49B8-B7AB-F657B2B1F25F}">
   <ds:schemaRefs>
     <ds:schemaRef ds:uri="http://schemas.openxmlformats.org/officeDocument/2006/bibliography"/>
   </ds:schemaRefs>

</xml_diff>